<commit_message>
Cronograma actualizado del Sprint 1 y Sprint 2
</commit_message>
<xml_diff>
--- a/Reporte de actividades.docx
+++ b/Reporte de actividades.docx
@@ -1,6 +1,6 @@
 
 <file path=word/document.xml><?xml version="1.0" encoding="utf-8"?>
-<w:document xmlns:wpc="http://schemas.microsoft.com/office/word/2010/wordprocessingCanvas" xmlns:cx="http://schemas.microsoft.com/office/drawing/2014/chartex" xmlns:cx1="http://schemas.microsoft.com/office/drawing/2015/9/8/chartex" xmlns:cx2="http://schemas.microsoft.com/office/drawing/2015/10/21/chartex" xmlns:cx3="http://schemas.microsoft.com/office/drawing/2016/5/9/chartex" xmlns:cx4="http://schemas.microsoft.com/office/drawing/2016/5/10/chartex" xmlns:cx5="http://schemas.microsoft.com/office/drawing/2016/5/11/chartex" xmlns:cx6="http://schemas.microsoft.com/office/drawing/2016/5/12/chartex" xmlns:cx7="http://schemas.microsoft.com/office/drawing/2016/5/13/chartex" xmlns:cx8="http://schemas.microsoft.com/office/drawing/2016/5/14/chartex" xmlns:mc="http://schemas.openxmlformats.org/markup-compatibility/2006" xmlns:aink="http://schemas.microsoft.com/office/drawing/2016/ink" xmlns:am3d="http://schemas.microsoft.com/office/drawing/2017/model3d" xmlns:o="urn:schemas-microsoft-com:office:office" xmlns:r="http://schemas.openxmlformats.org/officeDocument/2006/relationships" xmlns:m="http://schemas.openxmlformats.org/officeDocument/2006/math" xmlns:v="urn:schemas-microsoft-com:vml" xmlns:wp14="http://schemas.microsoft.com/office/word/2010/wordprocessingDrawing" xmlns:wp="http://schemas.openxmlformats.org/drawingml/2006/wordprocessingDrawing" xmlns:w10="urn:schemas-microsoft-com:office:word" xmlns:w="http://schemas.openxmlformats.org/wordprocessingml/2006/main" xmlns:w14="http://schemas.microsoft.com/office/word/2010/wordml" xmlns:w15="http://schemas.microsoft.com/office/word/2012/wordml" xmlns:w16cex="http://schemas.microsoft.com/office/word/2018/wordml/cex" xmlns:w16cid="http://schemas.microsoft.com/office/word/2016/wordml/cid" xmlns:w16="http://schemas.microsoft.com/office/word/2018/wordml" xmlns:w16sdtdh="http://schemas.microsoft.com/office/word/2020/wordml/sdtdatahash" xmlns:w16se="http://schemas.microsoft.com/office/word/2015/wordml/symex" xmlns:wpg="http://schemas.microsoft.com/office/word/2010/wordprocessingGroup" xmlns:wpi="http://schemas.microsoft.com/office/word/2010/wordprocessingInk" xmlns:wne="http://schemas.microsoft.com/office/word/2006/wordml" xmlns:wps="http://schemas.microsoft.com/office/word/2010/wordprocessingShape" mc:Ignorable="w14 w15 w16se w16cid w16 w16cex w16sdtdh wp14">
+<w:document xmlns:wpc="http://schemas.microsoft.com/office/word/2010/wordprocessingCanvas" xmlns:cx="http://schemas.microsoft.com/office/drawing/2014/chartex" xmlns:cx1="http://schemas.microsoft.com/office/drawing/2015/9/8/chartex" xmlns:cx2="http://schemas.microsoft.com/office/drawing/2015/10/21/chartex" xmlns:cx3="http://schemas.microsoft.com/office/drawing/2016/5/9/chartex" xmlns:cx4="http://schemas.microsoft.com/office/drawing/2016/5/10/chartex" xmlns:cx5="http://schemas.microsoft.com/office/drawing/2016/5/11/chartex" xmlns:cx6="http://schemas.microsoft.com/office/drawing/2016/5/12/chartex" xmlns:cx7="http://schemas.microsoft.com/office/drawing/2016/5/13/chartex" xmlns:cx8="http://schemas.microsoft.com/office/drawing/2016/5/14/chartex" xmlns:mc="http://schemas.openxmlformats.org/markup-compatibility/2006" xmlns:aink="http://schemas.microsoft.com/office/drawing/2016/ink" xmlns:am3d="http://schemas.microsoft.com/office/drawing/2017/model3d" xmlns:o="urn:schemas-microsoft-com:office:office" xmlns:r="http://schemas.openxmlformats.org/officeDocument/2006/relationships" xmlns:m="http://schemas.openxmlformats.org/officeDocument/2006/math" xmlns:v="urn:schemas-microsoft-com:vml" xmlns:wp14="http://schemas.microsoft.com/office/word/2010/wordprocessingDrawing" xmlns:wp="http://schemas.openxmlformats.org/drawingml/2006/wordprocessingDrawing" xmlns:w10="urn:schemas-microsoft-com:office:word" xmlns:w="http://schemas.openxmlformats.org/wordprocessingml/2006/main" xmlns:w14="http://schemas.microsoft.com/office/word/2010/wordml" xmlns:w15="http://schemas.microsoft.com/office/word/2012/wordml" xmlns:w16cid="http://schemas.microsoft.com/office/word/2016/wordml/cid" xmlns:w16se="http://schemas.microsoft.com/office/word/2015/wordml/symex" xmlns:wpg="http://schemas.microsoft.com/office/word/2010/wordprocessingGroup" xmlns:wpi="http://schemas.microsoft.com/office/word/2010/wordprocessingInk" xmlns:wne="http://schemas.microsoft.com/office/word/2006/wordml" xmlns:wps="http://schemas.microsoft.com/office/word/2010/wordprocessingShape" mc:Ignorable="w14 w15 w16se w16cid wp14">
   <w:body>
     <w:p>
       <w:pPr>
@@ -116,26 +116,18 @@
           <w:p>
             <w:pPr>
               <w:rPr>
-                <w:lang w:val="es-ES"/>
-              </w:rPr>
-            </w:pPr>
-            <w:r>
-              <w:rPr>
-                <w:lang w:val="es-ES"/>
-              </w:rPr>
-              <w:t xml:space="preserve">Compra de dispositivo </w:t>
-            </w:r>
-            <w:r>
-              <w:rPr>
-                <w:lang w:val="es-ES"/>
-              </w:rPr>
-              <w:t>para medi</w:t>
-            </w:r>
-            <w:r>
-              <w:rPr>
-                <w:lang w:val="es-ES"/>
-              </w:rPr>
-              <w:t>ción y registro de datos</w:t>
+                <w:b/>
+                <w:bCs/>
+                <w:lang w:val="es-ES"/>
+              </w:rPr>
+            </w:pPr>
+            <w:r>
+              <w:rPr>
+                <w:b/>
+                <w:bCs/>
+                <w:lang w:val="es-ES"/>
+              </w:rPr>
+              <w:t>Sprint 1</w:t>
             </w:r>
           </w:p>
         </w:tc>
@@ -149,12 +141,6 @@
                 <w:lang w:val="es-ES"/>
               </w:rPr>
             </w:pPr>
-            <w:r>
-              <w:rPr>
-                <w:lang w:val="es-ES"/>
-              </w:rPr>
-              <w:t>Todas las binas</w:t>
-            </w:r>
           </w:p>
         </w:tc>
         <w:tc>
@@ -167,30 +153,6 @@
                 <w:lang w:val="es-ES"/>
               </w:rPr>
             </w:pPr>
-            <w:r>
-              <w:rPr>
-                <w:lang w:val="es-ES"/>
-              </w:rPr>
-              <w:t>Viernes</w:t>
-            </w:r>
-            <w:r>
-              <w:rPr>
-                <w:lang w:val="es-ES"/>
-              </w:rPr>
-              <w:t xml:space="preserve"> </w:t>
-            </w:r>
-            <w:r>
-              <w:rPr>
-                <w:lang w:val="es-ES"/>
-              </w:rPr>
-              <w:t>8</w:t>
-            </w:r>
-            <w:r>
-              <w:rPr>
-                <w:lang w:val="es-ES"/>
-              </w:rPr>
-              <w:t>/11/24</w:t>
-            </w:r>
           </w:p>
         </w:tc>
       </w:tr>
@@ -212,11 +174,9 @@
             </w:pPr>
             <w:r>
               <w:rPr>
-                <w:b/>
-                <w:bCs/>
-                <w:lang w:val="es-ES"/>
-              </w:rPr>
-              <w:t>Sprint 1</w:t>
+                <w:lang w:val="es-ES"/>
+              </w:rPr>
+              <w:t>Compra de dispositivo para medición y registro de datos</w:t>
             </w:r>
           </w:p>
         </w:tc>
@@ -230,6 +190,12 @@
                 <w:lang w:val="es-ES"/>
               </w:rPr>
             </w:pPr>
+            <w:r>
+              <w:rPr>
+                <w:lang w:val="es-ES"/>
+              </w:rPr>
+              <w:t>Todas las binas</w:t>
+            </w:r>
           </w:p>
         </w:tc>
         <w:tc>
@@ -242,6 +208,12 @@
                 <w:lang w:val="es-ES"/>
               </w:rPr>
             </w:pPr>
+            <w:r>
+              <w:rPr>
+                <w:lang w:val="es-ES"/>
+              </w:rPr>
+              <w:t>Viernes 8/11/24</w:t>
+            </w:r>
           </w:p>
         </w:tc>
       </w:tr>
@@ -460,23 +432,11 @@
             </w:pPr>
             <w:r>
               <w:rPr>
-                <w:lang w:val="es-ES"/>
-              </w:rPr>
-              <w:t xml:space="preserve">Diseño inicial del </w:t>
-            </w:r>
-            <w:proofErr w:type="spellStart"/>
-            <w:r>
-              <w:rPr>
-                <w:lang w:val="es-ES"/>
-              </w:rPr>
-              <w:t>frontend</w:t>
-            </w:r>
-            <w:proofErr w:type="spellEnd"/>
-            <w:r>
-              <w:rPr>
-                <w:lang w:val="es-ES"/>
-              </w:rPr>
-              <w:t xml:space="preserve"> en Angular</w:t>
+                <w:b/>
+                <w:bCs/>
+                <w:lang w:val="es-ES"/>
+              </w:rPr>
+              <w:t>Sprint 2</w:t>
             </w:r>
           </w:p>
         </w:tc>
@@ -490,12 +450,6 @@
                 <w:lang w:val="es-ES"/>
               </w:rPr>
             </w:pPr>
-            <w:r>
-              <w:rPr>
-                <w:lang w:val="es-ES"/>
-              </w:rPr>
-              <w:t>Bina1</w:t>
-            </w:r>
           </w:p>
         </w:tc>
         <w:tc>
@@ -508,24 +462,6 @@
                 <w:lang w:val="es-ES"/>
               </w:rPr>
             </w:pPr>
-            <w:r>
-              <w:rPr>
-                <w:lang w:val="es-ES"/>
-              </w:rPr>
-              <w:t xml:space="preserve">Jueves </w:t>
-            </w:r>
-            <w:r>
-              <w:rPr>
-                <w:lang w:val="es-ES"/>
-              </w:rPr>
-              <w:t>14</w:t>
-            </w:r>
-            <w:r>
-              <w:rPr>
-                <w:lang w:val="es-ES"/>
-              </w:rPr>
-              <w:t>/11/24</w:t>
-            </w:r>
           </w:p>
         </w:tc>
       </w:tr>
@@ -547,7 +483,19 @@
               <w:rPr>
                 <w:lang w:val="es-ES"/>
               </w:rPr>
-              <w:t>Documentación total</w:t>
+              <w:t>Gestión</w:t>
+            </w:r>
+            <w:r>
+              <w:rPr>
+                <w:lang w:val="es-ES"/>
+              </w:rPr>
+              <w:t xml:space="preserve"> de electrodomésticos</w:t>
+            </w:r>
+            <w:r>
+              <w:rPr>
+                <w:lang w:val="es-ES"/>
+              </w:rPr>
+              <w:t xml:space="preserve"> - CRUD</w:t>
             </w:r>
           </w:p>
         </w:tc>
@@ -565,7 +513,7 @@
               <w:rPr>
                 <w:lang w:val="es-ES"/>
               </w:rPr>
-              <w:t>Bina4</w:t>
+              <w:t>Bina3</w:t>
             </w:r>
           </w:p>
         </w:tc>
@@ -599,18 +547,14 @@
           <w:p>
             <w:pPr>
               <w:rPr>
-                <w:b/>
-                <w:bCs/>
-                <w:lang w:val="es-ES"/>
-              </w:rPr>
-            </w:pPr>
-            <w:r>
-              <w:rPr>
-                <w:b/>
-                <w:bCs/>
-                <w:lang w:val="es-ES"/>
-              </w:rPr>
-              <w:t>Sprint 2</w:t>
+                <w:lang w:val="es-ES"/>
+              </w:rPr>
+            </w:pPr>
+            <w:r>
+              <w:rPr>
+                <w:lang w:val="es-ES"/>
+              </w:rPr>
+              <w:t>Autenticación JWT</w:t>
             </w:r>
           </w:p>
         </w:tc>
@@ -624,6 +568,18 @@
                 <w:lang w:val="es-ES"/>
               </w:rPr>
             </w:pPr>
+            <w:r>
+              <w:rPr>
+                <w:lang w:val="es-ES"/>
+              </w:rPr>
+              <w:t>Bina</w:t>
+            </w:r>
+            <w:r>
+              <w:rPr>
+                <w:lang w:val="es-ES"/>
+              </w:rPr>
+              <w:t>1</w:t>
+            </w:r>
           </w:p>
         </w:tc>
         <w:tc>
@@ -636,6 +592,12 @@
                 <w:lang w:val="es-ES"/>
               </w:rPr>
             </w:pPr>
+            <w:r>
+              <w:rPr>
+                <w:lang w:val="es-ES"/>
+              </w:rPr>
+              <w:t>Jueves 14/11/24</w:t>
+            </w:r>
           </w:p>
         </w:tc>
       </w:tr>
@@ -657,13 +619,7 @@
               <w:rPr>
                 <w:lang w:val="es-ES"/>
               </w:rPr>
-              <w:t>Protección de rutas en Angula</w:t>
-            </w:r>
-            <w:r>
-              <w:rPr>
-                <w:lang w:val="es-ES"/>
-              </w:rPr>
-              <w:t>r</w:t>
+              <w:t>Notificaciones de consumo</w:t>
             </w:r>
           </w:p>
         </w:tc>
@@ -722,20 +678,16 @@
               <w:rPr>
                 <w:lang w:val="es-ES"/>
               </w:rPr>
-              <w:t>Gestión</w:t>
-            </w:r>
-            <w:r>
-              <w:rPr>
-                <w:lang w:val="es-ES"/>
-              </w:rPr>
-              <w:t xml:space="preserve"> de electrodomésticos</w:t>
-            </w:r>
-            <w:r>
-              <w:rPr>
-                <w:lang w:val="es-ES"/>
-              </w:rPr>
-              <w:t xml:space="preserve"> - CRUD</w:t>
-            </w:r>
+              <w:t xml:space="preserve">Conexión </w:t>
+            </w:r>
+            <w:proofErr w:type="spellStart"/>
+            <w:r>
+              <w:rPr>
+                <w:lang w:val="es-ES"/>
+              </w:rPr>
+              <w:t>IoT</w:t>
+            </w:r>
+            <w:proofErr w:type="spellEnd"/>
           </w:p>
         </w:tc>
         <w:tc>
@@ -793,13 +745,7 @@
               <w:rPr>
                 <w:lang w:val="es-ES"/>
               </w:rPr>
-              <w:t>Autenticación JWT</w:t>
-            </w:r>
-            <w:r>
-              <w:rPr>
-                <w:lang w:val="es-ES"/>
-              </w:rPr>
-              <w:t xml:space="preserve"> </w:t>
+              <w:t>Revisión</w:t>
             </w:r>
           </w:p>
         </w:tc>
@@ -817,7 +763,13 @@
               <w:rPr>
                 <w:lang w:val="es-ES"/>
               </w:rPr>
-              <w:t>Bina1</w:t>
+              <w:t>Bina</w:t>
+            </w:r>
+            <w:r>
+              <w:rPr>
+                <w:lang w:val="es-ES"/>
+              </w:rPr>
+              <w:t>4</w:t>
             </w:r>
           </w:p>
         </w:tc>
@@ -841,7 +793,7 @@
               <w:rPr>
                 <w:lang w:val="es-ES"/>
               </w:rPr>
-              <w:t>21</w:t>
+              <w:t>14</w:t>
             </w:r>
             <w:r>
               <w:rPr>
@@ -870,7 +822,21 @@
               <w:rPr>
                 <w:lang w:val="es-ES"/>
               </w:rPr>
-              <w:t>Notificaciones de consumo</w:t>
+              <w:t xml:space="preserve">Diseño inicial del </w:t>
+            </w:r>
+            <w:proofErr w:type="spellStart"/>
+            <w:r>
+              <w:rPr>
+                <w:lang w:val="es-ES"/>
+              </w:rPr>
+              <w:t>fronted</w:t>
+            </w:r>
+            <w:proofErr w:type="spellEnd"/>
+            <w:r>
+              <w:rPr>
+                <w:lang w:val="es-ES"/>
+              </w:rPr>
+              <w:t xml:space="preserve"> en Angular</w:t>
             </w:r>
           </w:p>
         </w:tc>
@@ -888,7 +854,13 @@
               <w:rPr>
                 <w:lang w:val="es-ES"/>
               </w:rPr>
-              <w:t>Bina2</w:t>
+              <w:t>Bina</w:t>
+            </w:r>
+            <w:r>
+              <w:rPr>
+                <w:lang w:val="es-ES"/>
+              </w:rPr>
+              <w:t>1</w:t>
             </w:r>
           </w:p>
         </w:tc>
@@ -906,7 +878,25 @@
               <w:rPr>
                 <w:lang w:val="es-ES"/>
               </w:rPr>
-              <w:t>Jueves 21/11/24</w:t>
+              <w:t>Viernes</w:t>
+            </w:r>
+            <w:r>
+              <w:rPr>
+                <w:lang w:val="es-ES"/>
+              </w:rPr>
+              <w:t xml:space="preserve"> </w:t>
+            </w:r>
+            <w:r>
+              <w:rPr>
+                <w:lang w:val="es-ES"/>
+              </w:rPr>
+              <w:t>15</w:t>
+            </w:r>
+            <w:r>
+              <w:rPr>
+                <w:lang w:val="es-ES"/>
+              </w:rPr>
+              <w:t>/11/24</w:t>
             </w:r>
           </w:p>
         </w:tc>
@@ -929,16 +919,8 @@
               <w:rPr>
                 <w:lang w:val="es-ES"/>
               </w:rPr>
-              <w:t xml:space="preserve">Conexión </w:t>
-            </w:r>
-            <w:proofErr w:type="spellStart"/>
-            <w:r>
-              <w:rPr>
-                <w:lang w:val="es-ES"/>
-              </w:rPr>
-              <w:t>IoT</w:t>
-            </w:r>
-            <w:proofErr w:type="spellEnd"/>
+              <w:t>Protección de rutas en Angular</w:t>
+            </w:r>
           </w:p>
         </w:tc>
         <w:tc>
@@ -955,7 +937,7 @@
               <w:rPr>
                 <w:lang w:val="es-ES"/>
               </w:rPr>
-              <w:t>Bina3</w:t>
+              <w:t>Bina2</w:t>
             </w:r>
           </w:p>
         </w:tc>
@@ -973,7 +955,25 @@
               <w:rPr>
                 <w:lang w:val="es-ES"/>
               </w:rPr>
-              <w:t>Jueves 21/11/24</w:t>
+              <w:t>Viernes</w:t>
+            </w:r>
+            <w:r>
+              <w:rPr>
+                <w:lang w:val="es-ES"/>
+              </w:rPr>
+              <w:t xml:space="preserve"> </w:t>
+            </w:r>
+            <w:r>
+              <w:rPr>
+                <w:lang w:val="es-ES"/>
+              </w:rPr>
+              <w:t>15</w:t>
+            </w:r>
+            <w:r>
+              <w:rPr>
+                <w:lang w:val="es-ES"/>
+              </w:rPr>
+              <w:t>/11/24</w:t>
             </w:r>
           </w:p>
         </w:tc>
@@ -996,7 +996,7 @@
               <w:rPr>
                 <w:lang w:val="es-ES"/>
               </w:rPr>
-              <w:t>Revisión</w:t>
+              <w:t>Documentación Total</w:t>
             </w:r>
           </w:p>
         </w:tc>
@@ -1032,7 +1032,25 @@
               <w:rPr>
                 <w:lang w:val="es-ES"/>
               </w:rPr>
-              <w:t>Jueves 21/11/24</w:t>
+              <w:t>Viernes</w:t>
+            </w:r>
+            <w:r>
+              <w:rPr>
+                <w:lang w:val="es-ES"/>
+              </w:rPr>
+              <w:t xml:space="preserve"> </w:t>
+            </w:r>
+            <w:r>
+              <w:rPr>
+                <w:lang w:val="es-ES"/>
+              </w:rPr>
+              <w:t>15</w:t>
+            </w:r>
+            <w:r>
+              <w:rPr>
+                <w:lang w:val="es-ES"/>
+              </w:rPr>
+              <w:t>/11/24</w:t>
             </w:r>
           </w:p>
         </w:tc>
@@ -1055,6 +1073,65 @@
               <w:rPr>
                 <w:lang w:val="es-ES"/>
               </w:rPr>
+              <w:t xml:space="preserve">Pruebas unitarias </w:t>
+            </w:r>
+          </w:p>
+        </w:tc>
+        <w:tc>
+          <w:tcPr>
+            <w:tcW w:w="1605" w:type="dxa"/>
+          </w:tcPr>
+          <w:p>
+            <w:pPr>
+              <w:rPr>
+                <w:lang w:val="es-ES"/>
+              </w:rPr>
+            </w:pPr>
+            <w:r>
+              <w:rPr>
+                <w:lang w:val="es-ES"/>
+              </w:rPr>
+              <w:t>Todos</w:t>
+            </w:r>
+          </w:p>
+        </w:tc>
+        <w:tc>
+          <w:tcPr>
+            <w:tcW w:w="1985" w:type="dxa"/>
+          </w:tcPr>
+          <w:p>
+            <w:pPr>
+              <w:rPr>
+                <w:lang w:val="es-ES"/>
+              </w:rPr>
+            </w:pPr>
+            <w:r>
+              <w:rPr>
+                <w:lang w:val="es-ES"/>
+              </w:rPr>
+              <w:t>Martes 19/1124</w:t>
+            </w:r>
+          </w:p>
+        </w:tc>
+      </w:tr>
+      <w:tr>
+        <w:trPr>
+          <w:trHeight w:val="208"/>
+        </w:trPr>
+        <w:tc>
+          <w:tcPr>
+            <w:tcW w:w="5336" w:type="dxa"/>
+          </w:tcPr>
+          <w:p>
+            <w:pPr>
+              <w:rPr>
+                <w:lang w:val="es-ES"/>
+              </w:rPr>
+            </w:pPr>
+            <w:r>
+              <w:rPr>
+                <w:lang w:val="es-ES"/>
+              </w:rPr>
               <w:t>Despliegue</w:t>
             </w:r>
           </w:p>
@@ -1262,6 +1339,8 @@
           <w:lang w:val="es-ES"/>
         </w:rPr>
       </w:pPr>
+      <w:bookmarkStart w:id="0" w:name="_GoBack"/>
+      <w:bookmarkEnd w:id="0"/>
     </w:p>
     <w:p>
       <w:pPr>
@@ -1294,6 +1373,12 @@
           <w:lang w:val="es-ES"/>
         </w:rPr>
         <w:t xml:space="preserve"> </w:t>
+      </w:r>
+      <w:r>
+        <w:rPr>
+          <w:lang w:val="es-ES"/>
+        </w:rPr>
+        <w:t>Rivas</w:t>
       </w:r>
     </w:p>
     <w:p>
@@ -1314,7 +1399,7 @@
 </file>
 
 <file path=word/styles.xml><?xml version="1.0" encoding="utf-8"?>
-<w:styles xmlns:mc="http://schemas.openxmlformats.org/markup-compatibility/2006" xmlns:r="http://schemas.openxmlformats.org/officeDocument/2006/relationships" xmlns:w="http://schemas.openxmlformats.org/wordprocessingml/2006/main" xmlns:w14="http://schemas.microsoft.com/office/word/2010/wordml" xmlns:w15="http://schemas.microsoft.com/office/word/2012/wordml" xmlns:w16cex="http://schemas.microsoft.com/office/word/2018/wordml/cex" xmlns:w16cid="http://schemas.microsoft.com/office/word/2016/wordml/cid" xmlns:w16="http://schemas.microsoft.com/office/word/2018/wordml" xmlns:w16sdtdh="http://schemas.microsoft.com/office/word/2020/wordml/sdtdatahash" xmlns:w16se="http://schemas.microsoft.com/office/word/2015/wordml/symex" mc:Ignorable="w14 w15 w16se w16cid w16 w16cex w16sdtdh">
+<w:styles xmlns:mc="http://schemas.openxmlformats.org/markup-compatibility/2006" xmlns:r="http://schemas.openxmlformats.org/officeDocument/2006/relationships" xmlns:w="http://schemas.openxmlformats.org/wordprocessingml/2006/main" xmlns:w14="http://schemas.microsoft.com/office/word/2010/wordml" xmlns:w15="http://schemas.microsoft.com/office/word/2012/wordml" xmlns:w16cid="http://schemas.microsoft.com/office/word/2016/wordml/cid" xmlns:w16se="http://schemas.microsoft.com/office/word/2015/wordml/symex" mc:Ignorable="w14 w15 w16se w16cid">
   <w:docDefaults>
     <w:rPrDefault>
       <w:rPr>
@@ -1330,7 +1415,7 @@
       </w:pPr>
     </w:pPrDefault>
   </w:docDefaults>
-  <w:latentStyles w:defLockedState="0" w:defUIPriority="99" w:defSemiHidden="0" w:defUnhideWhenUsed="0" w:defQFormat="0" w:count="376">
+  <w:latentStyles w:defLockedState="0" w:defUIPriority="99" w:defSemiHidden="0" w:defUnhideWhenUsed="0" w:defQFormat="0" w:count="375">
     <w:lsdException w:name="Normal" w:uiPriority="0" w:qFormat="1"/>
     <w:lsdException w:name="heading 1" w:uiPriority="9" w:qFormat="1"/>
     <w:lsdException w:name="heading 2" w:semiHidden="1" w:uiPriority="9" w:unhideWhenUsed="1" w:qFormat="1"/>
@@ -1706,7 +1791,6 @@
     <w:lsdException w:name="Smart Hyperlink" w:semiHidden="1" w:unhideWhenUsed="1"/>
     <w:lsdException w:name="Hashtag" w:semiHidden="1" w:unhideWhenUsed="1"/>
     <w:lsdException w:name="Unresolved Mention" w:semiHidden="1" w:unhideWhenUsed="1"/>
-    <w:lsdException w:name="Smart Link" w:semiHidden="1" w:unhideWhenUsed="1"/>
   </w:latentStyles>
   <w:style w:type="paragraph" w:default="1" w:styleId="Normal">
     <w:name w:val="Normal"/>

</xml_diff>